<commit_message>
Update Planning Application Analysis.docx
</commit_message>
<xml_diff>
--- a/invalid_application_type/Planning Application Analysis.docx
+++ b/invalid_application_type/Planning Application Analysis.docx
@@ -418,10 +418,7 @@
       </w:r>
       <w:proofErr w:type="spellStart"/>
       <w:r>
-        <w:t>Vectorisatio</w:t>
-      </w:r>
-      <w:r>
-        <w:t>n</w:t>
+        <w:t>Vectorisation</w:t>
       </w:r>
       <w:proofErr w:type="spellEnd"/>
       <w:r>
@@ -435,13 +432,7 @@
     </w:p>
     <w:p>
       <w:r>
-        <w:t>5. Dimensionality Reductio</w:t>
-      </w:r>
-      <w:r>
-        <w:t>n</w:t>
-      </w:r>
-      <w:r>
-        <w:t>:</w:t>
+        <w:t>5. Dimensionality Reduction:</w:t>
       </w:r>
     </w:p>
     <w:p>
@@ -634,6 +625,119 @@
       </w:pPr>
       <w:r>
         <w:t>Other (435 instances)</w:t>
+      </w:r>
+    </w:p>
+    <w:p/>
+    <w:p>
+      <w:r>
+        <w:lastRenderedPageBreak/>
+        <w:drawing>
+          <wp:inline distT="0" distB="0" distL="0" distR="0" wp14:anchorId="172CD76F" wp14:editId="7C6F7AEC">
+            <wp:extent cx="5486400" cy="3884295"/>
+            <wp:effectExtent l="0" t="0" r="0" b="1905"/>
+            <wp:docPr id="359232973" name="Picture 2" descr="A diagram of colorful dots&#10;&#10;Description automatically generated"/>
+            <wp:cNvGraphicFramePr>
+              <a:graphicFrameLocks xmlns:a="http://schemas.openxmlformats.org/drawingml/2006/main" noChangeAspect="1"/>
+            </wp:cNvGraphicFramePr>
+            <a:graphic xmlns:a="http://schemas.openxmlformats.org/drawingml/2006/main">
+              <a:graphicData uri="http://schemas.openxmlformats.org/drawingml/2006/picture">
+                <pic:pic xmlns:pic="http://schemas.openxmlformats.org/drawingml/2006/picture">
+                  <pic:nvPicPr>
+                    <pic:cNvPr id="359232973" name="Picture 2" descr="A diagram of colorful dots&#10;&#10;Description automatically generated"/>
+                    <pic:cNvPicPr>
+                      <a:picLocks noChangeAspect="1" noChangeArrowheads="1"/>
+                    </pic:cNvPicPr>
+                  </pic:nvPicPr>
+                  <pic:blipFill rotWithShape="1">
+                    <a:blip r:embed="rId5">
+                      <a:extLst>
+                        <a:ext uri="{28A0092B-C50C-407E-A947-70E740481C1C}">
+                          <a14:useLocalDpi xmlns:a14="http://schemas.microsoft.com/office/drawing/2010/main" val="0"/>
+                        </a:ext>
+                      </a:extLst>
+                    </a:blip>
+                    <a:srcRect t="11502"/>
+                    <a:stretch/>
+                  </pic:blipFill>
+                  <pic:spPr bwMode="auto">
+                    <a:xfrm>
+                      <a:off x="0" y="0"/>
+                      <a:ext cx="5486400" cy="3884295"/>
+                    </a:xfrm>
+                    <a:prstGeom prst="rect">
+                      <a:avLst/>
+                    </a:prstGeom>
+                    <a:noFill/>
+                    <a:ln>
+                      <a:noFill/>
+                    </a:ln>
+                    <a:extLst>
+                      <a:ext uri="{53640926-AAD7-44D8-BBD7-CCE9431645EC}">
+                        <a14:shadowObscured xmlns:a14="http://schemas.microsoft.com/office/drawing/2010/main"/>
+                      </a:ext>
+                    </a:extLst>
+                  </pic:spPr>
+                </pic:pic>
+              </a:graphicData>
+            </a:graphic>
+          </wp:inline>
+        </w:drawing>
+      </w:r>
+    </w:p>
+    <w:p/>
+    <w:p>
+      <w:pPr>
+        <w:pStyle w:val="ListParagraph"/>
+      </w:pPr>
+      <w:r>
+        <w:drawing>
+          <wp:inline distT="0" distB="0" distL="0" distR="0" wp14:anchorId="5CF86F98" wp14:editId="49B1C8F5">
+            <wp:extent cx="5486400" cy="3291840"/>
+            <wp:effectExtent l="0" t="0" r="0" b="3810"/>
+            <wp:docPr id="1231189349" name="Picture 4" descr="A graph of blue squares&#10;&#10;Description automatically generated"/>
+            <wp:cNvGraphicFramePr>
+              <a:graphicFrameLocks xmlns:a="http://schemas.openxmlformats.org/drawingml/2006/main" noChangeAspect="1"/>
+            </wp:cNvGraphicFramePr>
+            <a:graphic xmlns:a="http://schemas.openxmlformats.org/drawingml/2006/main">
+              <a:graphicData uri="http://schemas.openxmlformats.org/drawingml/2006/picture">
+                <pic:pic xmlns:pic="http://schemas.openxmlformats.org/drawingml/2006/picture">
+                  <pic:nvPicPr>
+                    <pic:cNvPr id="1231189349" name="Picture 4" descr="A graph of blue squares&#10;&#10;Description automatically generated"/>
+                    <pic:cNvPicPr>
+                      <a:picLocks noChangeAspect="1" noChangeArrowheads="1"/>
+                    </pic:cNvPicPr>
+                  </pic:nvPicPr>
+                  <pic:blipFill>
+                    <a:blip r:embed="rId6">
+                      <a:extLst>
+                        <a:ext uri="{28A0092B-C50C-407E-A947-70E740481C1C}">
+                          <a14:useLocalDpi xmlns:a14="http://schemas.microsoft.com/office/drawing/2010/main" val="0"/>
+                        </a:ext>
+                      </a:extLst>
+                    </a:blip>
+                    <a:srcRect/>
+                    <a:stretch>
+                      <a:fillRect/>
+                    </a:stretch>
+                  </pic:blipFill>
+                  <pic:spPr bwMode="auto">
+                    <a:xfrm>
+                      <a:off x="0" y="0"/>
+                      <a:ext cx="5486400" cy="3291840"/>
+                    </a:xfrm>
+                    <a:prstGeom prst="rect">
+                      <a:avLst/>
+                    </a:prstGeom>
+                    <a:noFill/>
+                    <a:ln>
+                      <a:noFill/>
+                    </a:ln>
+                  </pic:spPr>
+                </pic:pic>
+              </a:graphicData>
+            </a:graphic>
+          </wp:inline>
+        </w:drawing>
       </w:r>
     </w:p>
     <w:p>
@@ -1523,7 +1627,6 @@
   <w:style w:type="character" w:default="1" w:styleId="DefaultParagraphFont">
     <w:name w:val="Default Paragraph Font"/>
     <w:uiPriority w:val="1"/>
-    <w:semiHidden/>
     <w:unhideWhenUsed/>
   </w:style>
   <w:style w:type="table" w:default="1" w:styleId="TableNormal">

</xml_diff>